<commit_message>
Update Project2 Final Report.docx
</commit_message>
<xml_diff>
--- a/Project2 Final Report.docx
+++ b/Project2 Final Report.docx
@@ -23,7 +23,15 @@
     </w:p>
     <w:p>
       <w:r>
-        <w:t>Through Kaggle.com, we were able to pull datasets that were in CSV files that contained data for Hulu, Netflix, Disney+, and Amazon Prime. These were the streaming services that we chose to work with. We used Jupyter Notebook to run Python to read the CSV files. The data was then copied to each subsection of information that we would be analyzing to protect the original data. When we analyzed the data</w:t>
+        <w:t xml:space="preserve">Through Kaggle.com, we were able to pull datasets that were in CSV files that contained data for Hulu, Netflix, Disney+, and Amazon Prime. These were the streaming services that we chose to work with. We used </w:t>
+      </w:r>
+      <w:proofErr w:type="spellStart"/>
+      <w:r>
+        <w:t>Jupyter</w:t>
+      </w:r>
+      <w:proofErr w:type="spellEnd"/>
+      <w:r>
+        <w:t xml:space="preserve"> Notebook to run Python to read the CSV files. The data was then copied to each subsection of information that we would be analyzing to protect the original data. When we analyzed the data</w:t>
       </w:r>
       <w:r>
         <w:t xml:space="preserve">, specifically “genres”, we had to split the columns into multiple columns using a comma delimitator. While each streaming service had 3 genres each, Amazon prime had 5 genres. The next step was to remove every unnecessary column that was irrelevant to the specific information we were looking at for our analysis. This where having the original data came into play. Once the tables were using clean data, we could then use Matplotlib to </w:t>
@@ -38,6 +46,7 @@
         <w:t xml:space="preserve"> and loaded into MongoDB.</w:t>
       </w:r>
     </w:p>
+    <w:p/>
     <w:sectPr>
       <w:footerReference w:type="default" r:id="rId10"/>
       <w:pgSz w:w="12240" w:h="15840"/>
@@ -2764,141 +2773,6 @@
 </file>
 
 <file path=customXml/item1.xml><?xml version="1.0" encoding="utf-8"?>
-<p:properties xmlns:p="http://schemas.microsoft.com/office/2006/metadata/properties" xmlns:xsi="http://www.w3.org/2001/XMLSchema-instance" xmlns:pc="http://schemas.microsoft.com/office/infopath/2007/PartnerControls">
-  <documentManagement>
-    <APDescription xmlns="4873beb7-5857-4685-be1f-d57550cc96cc" xsi:nil="true"/>
-    <AssetExpire xmlns="4873beb7-5857-4685-be1f-d57550cc96cc">2029-01-01T08:00:00+00:00</AssetExpire>
-    <CampaignTagsTaxHTField0 xmlns="4873beb7-5857-4685-be1f-d57550cc96cc">
-      <Terms xmlns="http://schemas.microsoft.com/office/infopath/2007/PartnerControls"/>
-    </CampaignTagsTaxHTField0>
-    <IntlLangReviewDate xmlns="4873beb7-5857-4685-be1f-d57550cc96cc" xsi:nil="true"/>
-    <TPFriendlyName xmlns="4873beb7-5857-4685-be1f-d57550cc96cc" xsi:nil="true"/>
-    <IntlLangReview xmlns="4873beb7-5857-4685-be1f-d57550cc96cc">false</IntlLangReview>
-    <LocLastLocAttemptVersionLookup xmlns="4873beb7-5857-4685-be1f-d57550cc96cc">856581</LocLastLocAttemptVersionLookup>
-    <PolicheckWords xmlns="4873beb7-5857-4685-be1f-d57550cc96cc" xsi:nil="true"/>
-    <SubmitterId xmlns="4873beb7-5857-4685-be1f-d57550cc96cc" xsi:nil="true"/>
-    <AcquiredFrom xmlns="4873beb7-5857-4685-be1f-d57550cc96cc">Internal MS</AcquiredFrom>
-    <EditorialStatus xmlns="4873beb7-5857-4685-be1f-d57550cc96cc">Complete</EditorialStatus>
-    <Markets xmlns="4873beb7-5857-4685-be1f-d57550cc96cc"/>
-    <OriginAsset xmlns="4873beb7-5857-4685-be1f-d57550cc96cc" xsi:nil="true"/>
-    <AssetStart xmlns="4873beb7-5857-4685-be1f-d57550cc96cc">2012-09-19T07:42:00+00:00</AssetStart>
-    <FriendlyTitle xmlns="4873beb7-5857-4685-be1f-d57550cc96cc" xsi:nil="true"/>
-    <MarketSpecific xmlns="4873beb7-5857-4685-be1f-d57550cc96cc">false</MarketSpecific>
-    <TPNamespace xmlns="4873beb7-5857-4685-be1f-d57550cc96cc" xsi:nil="true"/>
-    <PublishStatusLookup xmlns="4873beb7-5857-4685-be1f-d57550cc96cc">
-      <Value>1622610</Value>
-    </PublishStatusLookup>
-    <APAuthor xmlns="4873beb7-5857-4685-be1f-d57550cc96cc">
-      <UserInfo>
-        <DisplayName>REDMOND\v-aptall</DisplayName>
-        <AccountId>2566</AccountId>
-        <AccountType/>
-      </UserInfo>
-    </APAuthor>
-    <TPCommandLine xmlns="4873beb7-5857-4685-be1f-d57550cc96cc" xsi:nil="true"/>
-    <IntlLangReviewer xmlns="4873beb7-5857-4685-be1f-d57550cc96cc" xsi:nil="true"/>
-    <OpenTemplate xmlns="4873beb7-5857-4685-be1f-d57550cc96cc">true</OpenTemplate>
-    <CSXSubmissionDate xmlns="4873beb7-5857-4685-be1f-d57550cc96cc" xsi:nil="true"/>
-    <TaxCatchAll xmlns="4873beb7-5857-4685-be1f-d57550cc96cc"/>
-    <Manager xmlns="4873beb7-5857-4685-be1f-d57550cc96cc" xsi:nil="true"/>
-    <NumericId xmlns="4873beb7-5857-4685-be1f-d57550cc96cc" xsi:nil="true"/>
-    <ParentAssetId xmlns="4873beb7-5857-4685-be1f-d57550cc96cc" xsi:nil="true"/>
-    <OriginalSourceMarket xmlns="4873beb7-5857-4685-be1f-d57550cc96cc" xsi:nil="true"/>
-    <ApprovalStatus xmlns="4873beb7-5857-4685-be1f-d57550cc96cc">InProgress</ApprovalStatus>
-    <TPComponent xmlns="4873beb7-5857-4685-be1f-d57550cc96cc" xsi:nil="true"/>
-    <EditorialTags xmlns="4873beb7-5857-4685-be1f-d57550cc96cc" xsi:nil="true"/>
-    <TPExecutable xmlns="4873beb7-5857-4685-be1f-d57550cc96cc" xsi:nil="true"/>
-    <TPLaunchHelpLink xmlns="4873beb7-5857-4685-be1f-d57550cc96cc" xsi:nil="true"/>
-    <LocComments xmlns="4873beb7-5857-4685-be1f-d57550cc96cc" xsi:nil="true"/>
-    <LocRecommendedHandoff xmlns="4873beb7-5857-4685-be1f-d57550cc96cc" xsi:nil="true"/>
-    <SourceTitle xmlns="4873beb7-5857-4685-be1f-d57550cc96cc" xsi:nil="true"/>
-    <CSXUpdate xmlns="4873beb7-5857-4685-be1f-d57550cc96cc">false</CSXUpdate>
-    <IntlLocPriority xmlns="4873beb7-5857-4685-be1f-d57550cc96cc" xsi:nil="true"/>
-    <UAProjectedTotalWords xmlns="4873beb7-5857-4685-be1f-d57550cc96cc" xsi:nil="true"/>
-    <AssetType xmlns="4873beb7-5857-4685-be1f-d57550cc96cc">TP</AssetType>
-    <MachineTranslated xmlns="4873beb7-5857-4685-be1f-d57550cc96cc">false</MachineTranslated>
-    <OutputCachingOn xmlns="4873beb7-5857-4685-be1f-d57550cc96cc">false</OutputCachingOn>
-    <TemplateStatus xmlns="4873beb7-5857-4685-be1f-d57550cc96cc">Complete</TemplateStatus>
-    <IsSearchable xmlns="4873beb7-5857-4685-be1f-d57550cc96cc">true</IsSearchable>
-    <ContentItem xmlns="4873beb7-5857-4685-be1f-d57550cc96cc" xsi:nil="true"/>
-    <HandoffToMSDN xmlns="4873beb7-5857-4685-be1f-d57550cc96cc" xsi:nil="true"/>
-    <ShowIn xmlns="4873beb7-5857-4685-be1f-d57550cc96cc">Show everywhere</ShowIn>
-    <ThumbnailAssetId xmlns="4873beb7-5857-4685-be1f-d57550cc96cc" xsi:nil="true"/>
-    <UALocComments xmlns="4873beb7-5857-4685-be1f-d57550cc96cc" xsi:nil="true"/>
-    <UALocRecommendation xmlns="4873beb7-5857-4685-be1f-d57550cc96cc">Localize</UALocRecommendation>
-    <LastModifiedDateTime xmlns="4873beb7-5857-4685-be1f-d57550cc96cc" xsi:nil="true"/>
-    <LegacyData xmlns="4873beb7-5857-4685-be1f-d57550cc96cc" xsi:nil="true"/>
-    <LocManualTestRequired xmlns="4873beb7-5857-4685-be1f-d57550cc96cc">false</LocManualTestRequired>
-    <LocMarketGroupTiers2 xmlns="4873beb7-5857-4685-be1f-d57550cc96cc" xsi:nil="true"/>
-    <ClipArtFilename xmlns="4873beb7-5857-4685-be1f-d57550cc96cc" xsi:nil="true"/>
-    <TPApplication xmlns="4873beb7-5857-4685-be1f-d57550cc96cc" xsi:nil="true"/>
-    <CSXHash xmlns="4873beb7-5857-4685-be1f-d57550cc96cc" xsi:nil="true"/>
-    <DirectSourceMarket xmlns="4873beb7-5857-4685-be1f-d57550cc96cc" xsi:nil="true"/>
-    <PrimaryImageGen xmlns="4873beb7-5857-4685-be1f-d57550cc96cc">true</PrimaryImageGen>
-    <PlannedPubDate xmlns="4873beb7-5857-4685-be1f-d57550cc96cc" xsi:nil="true"/>
-    <CSXSubmissionMarket xmlns="4873beb7-5857-4685-be1f-d57550cc96cc" xsi:nil="true"/>
-    <Downloads xmlns="4873beb7-5857-4685-be1f-d57550cc96cc">0</Downloads>
-    <ArtSampleDocs xmlns="4873beb7-5857-4685-be1f-d57550cc96cc" xsi:nil="true"/>
-    <TrustLevel xmlns="4873beb7-5857-4685-be1f-d57550cc96cc">1 Microsoft Managed Content</TrustLevel>
-    <BlockPublish xmlns="4873beb7-5857-4685-be1f-d57550cc96cc">false</BlockPublish>
-    <TPLaunchHelpLinkType xmlns="4873beb7-5857-4685-be1f-d57550cc96cc">Template</TPLaunchHelpLinkType>
-    <LocalizationTagsTaxHTField0 xmlns="4873beb7-5857-4685-be1f-d57550cc96cc">
-      <Terms xmlns="http://schemas.microsoft.com/office/infopath/2007/PartnerControls"/>
-    </LocalizationTagsTaxHTField0>
-    <BusinessGroup xmlns="4873beb7-5857-4685-be1f-d57550cc96cc" xsi:nil="true"/>
-    <Providers xmlns="4873beb7-5857-4685-be1f-d57550cc96cc" xsi:nil="true"/>
-    <TemplateTemplateType xmlns="4873beb7-5857-4685-be1f-d57550cc96cc">Word Document Template</TemplateTemplateType>
-    <TimesCloned xmlns="4873beb7-5857-4685-be1f-d57550cc96cc" xsi:nil="true"/>
-    <TPAppVersion xmlns="4873beb7-5857-4685-be1f-d57550cc96cc" xsi:nil="true"/>
-    <VoteCount xmlns="4873beb7-5857-4685-be1f-d57550cc96cc" xsi:nil="true"/>
-    <AverageRating xmlns="4873beb7-5857-4685-be1f-d57550cc96cc" xsi:nil="true"/>
-    <FeatureTagsTaxHTField0 xmlns="4873beb7-5857-4685-be1f-d57550cc96cc">
-      <Terms xmlns="http://schemas.microsoft.com/office/infopath/2007/PartnerControls"/>
-    </FeatureTagsTaxHTField0>
-    <Provider xmlns="4873beb7-5857-4685-be1f-d57550cc96cc" xsi:nil="true"/>
-    <UACurrentWords xmlns="4873beb7-5857-4685-be1f-d57550cc96cc" xsi:nil="true"/>
-    <AssetId xmlns="4873beb7-5857-4685-be1f-d57550cc96cc">TP103457714</AssetId>
-    <TPClientViewer xmlns="4873beb7-5857-4685-be1f-d57550cc96cc" xsi:nil="true"/>
-    <DSATActionTaken xmlns="4873beb7-5857-4685-be1f-d57550cc96cc" xsi:nil="true"/>
-    <APEditor xmlns="4873beb7-5857-4685-be1f-d57550cc96cc">
-      <UserInfo>
-        <DisplayName/>
-        <AccountId xsi:nil="true"/>
-        <AccountType/>
-      </UserInfo>
-    </APEditor>
-    <TPInstallLocation xmlns="4873beb7-5857-4685-be1f-d57550cc96cc" xsi:nil="true"/>
-    <OOCacheId xmlns="4873beb7-5857-4685-be1f-d57550cc96cc" xsi:nil="true"/>
-    <IsDeleted xmlns="4873beb7-5857-4685-be1f-d57550cc96cc">false</IsDeleted>
-    <PublishTargets xmlns="4873beb7-5857-4685-be1f-d57550cc96cc">OfficeOnlineVNext</PublishTargets>
-    <ApprovalLog xmlns="4873beb7-5857-4685-be1f-d57550cc96cc" xsi:nil="true"/>
-    <BugNumber xmlns="4873beb7-5857-4685-be1f-d57550cc96cc" xsi:nil="true"/>
-    <CrawlForDependencies xmlns="4873beb7-5857-4685-be1f-d57550cc96cc">false</CrawlForDependencies>
-    <InternalTagsTaxHTField0 xmlns="4873beb7-5857-4685-be1f-d57550cc96cc">
-      <Terms xmlns="http://schemas.microsoft.com/office/infopath/2007/PartnerControls"/>
-    </InternalTagsTaxHTField0>
-    <LastHandOff xmlns="4873beb7-5857-4685-be1f-d57550cc96cc" xsi:nil="true"/>
-    <Milestone xmlns="4873beb7-5857-4685-be1f-d57550cc96cc" xsi:nil="true"/>
-    <OriginalRelease xmlns="4873beb7-5857-4685-be1f-d57550cc96cc">15</OriginalRelease>
-    <RecommendationsModifier xmlns="4873beb7-5857-4685-be1f-d57550cc96cc" xsi:nil="true"/>
-    <ScenarioTagsTaxHTField0 xmlns="4873beb7-5857-4685-be1f-d57550cc96cc">
-      <Terms xmlns="http://schemas.microsoft.com/office/infopath/2007/PartnerControls"/>
-    </ScenarioTagsTaxHTField0>
-    <UANotes xmlns="4873beb7-5857-4685-be1f-d57550cc96cc" xsi:nil="true"/>
-  </documentManagement>
-</p:properties>
-</file>
-
-<file path=customXml/item2.xml><?xml version="1.0" encoding="utf-8"?>
-<?mso-contentType ?>
-<FormTemplates xmlns="http://schemas.microsoft.com/sharepoint/v3/contenttype/forms">
-  <Display>DocumentLibraryForm</Display>
-  <Edit>AssetEditForm</Edit>
-  <New>DocumentLibraryForm</New>
-</FormTemplates>
-</file>
-
-<file path=customXml/item3.xml><?xml version="1.0" encoding="utf-8"?>
 <ct:contentTypeSchema xmlns:ct="http://schemas.microsoft.com/office/2006/metadata/contentType" xmlns:ma="http://schemas.microsoft.com/office/2006/metadata/properties/metaAttributes" ct:_="" ma:_="" ma:contentTypeName="TemplateFile" ma:contentTypeID="0x0101006EDDDB5EE6D98C44930B742096920B300400F5B6D36B3EF94B4E9A635CDF2A18F5B8" ma:contentTypeVersion="72" ma:contentTypeDescription="Create a new document." ma:contentTypeScope="" ma:versionID="a23e56308344d904b51738559c3d67c9">
   <xsd:schema xmlns:xsd="http://www.w3.org/2001/XMLSchema" xmlns:xs="http://www.w3.org/2001/XMLSchema" xmlns:p="http://schemas.microsoft.com/office/2006/metadata/properties" xmlns:ns2="4873beb7-5857-4685-be1f-d57550cc96cc" targetNamespace="http://schemas.microsoft.com/office/2006/metadata/properties" ma:root="true" ma:fieldsID="cd0908cc4600e77bf5da051303e00c8d" ns2:_="">
     <xsd:import namespace="4873beb7-5857-4685-be1f-d57550cc96cc"/>
@@ -3938,25 +3812,142 @@
 </ct:contentTypeSchema>
 </file>
 
-<file path=customXml/itemProps1.xml><?xml version="1.0" encoding="utf-8"?>
-<ds:datastoreItem xmlns:ds="http://schemas.openxmlformats.org/officeDocument/2006/customXml" ds:itemID="{63671810-3EF7-4C8E-BCBA-248ABE2BAB39}">
-  <ds:schemaRefs>
-    <ds:schemaRef ds:uri="http://schemas.microsoft.com/office/2006/metadata/properties"/>
-    <ds:schemaRef ds:uri="http://schemas.microsoft.com/office/infopath/2007/PartnerControls"/>
-    <ds:schemaRef ds:uri="4873beb7-5857-4685-be1f-d57550cc96cc"/>
-  </ds:schemaRefs>
-</ds:datastoreItem>
+<file path=customXml/item2.xml><?xml version="1.0" encoding="utf-8"?>
+<?mso-contentType ?>
+<FormTemplates xmlns="http://schemas.microsoft.com/sharepoint/v3/contenttype/forms">
+  <Display>DocumentLibraryForm</Display>
+  <Edit>AssetEditForm</Edit>
+  <New>DocumentLibraryForm</New>
+</FormTemplates>
 </file>
 
-<file path=customXml/itemProps2.xml><?xml version="1.0" encoding="utf-8"?>
-<ds:datastoreItem xmlns:ds="http://schemas.openxmlformats.org/officeDocument/2006/customXml" ds:itemID="{499EA1EC-B023-4266-9865-E1EDA122A8C9}">
-  <ds:schemaRefs>
-    <ds:schemaRef ds:uri="http://schemas.microsoft.com/sharepoint/v3/contenttype/forms"/>
-  </ds:schemaRefs>
-</ds:datastoreItem>
+<file path=customXml/item3.xml><?xml version="1.0" encoding="utf-8"?>
+<p:properties xmlns:p="http://schemas.microsoft.com/office/2006/metadata/properties" xmlns:xsi="http://www.w3.org/2001/XMLSchema-instance" xmlns:pc="http://schemas.microsoft.com/office/infopath/2007/PartnerControls">
+  <documentManagement>
+    <APDescription xmlns="4873beb7-5857-4685-be1f-d57550cc96cc" xsi:nil="true"/>
+    <AssetExpire xmlns="4873beb7-5857-4685-be1f-d57550cc96cc">2029-01-01T08:00:00+00:00</AssetExpire>
+    <CampaignTagsTaxHTField0 xmlns="4873beb7-5857-4685-be1f-d57550cc96cc">
+      <Terms xmlns="http://schemas.microsoft.com/office/infopath/2007/PartnerControls"/>
+    </CampaignTagsTaxHTField0>
+    <IntlLangReviewDate xmlns="4873beb7-5857-4685-be1f-d57550cc96cc" xsi:nil="true"/>
+    <TPFriendlyName xmlns="4873beb7-5857-4685-be1f-d57550cc96cc" xsi:nil="true"/>
+    <IntlLangReview xmlns="4873beb7-5857-4685-be1f-d57550cc96cc">false</IntlLangReview>
+    <LocLastLocAttemptVersionLookup xmlns="4873beb7-5857-4685-be1f-d57550cc96cc">856581</LocLastLocAttemptVersionLookup>
+    <PolicheckWords xmlns="4873beb7-5857-4685-be1f-d57550cc96cc" xsi:nil="true"/>
+    <SubmitterId xmlns="4873beb7-5857-4685-be1f-d57550cc96cc" xsi:nil="true"/>
+    <AcquiredFrom xmlns="4873beb7-5857-4685-be1f-d57550cc96cc">Internal MS</AcquiredFrom>
+    <EditorialStatus xmlns="4873beb7-5857-4685-be1f-d57550cc96cc">Complete</EditorialStatus>
+    <Markets xmlns="4873beb7-5857-4685-be1f-d57550cc96cc"/>
+    <OriginAsset xmlns="4873beb7-5857-4685-be1f-d57550cc96cc" xsi:nil="true"/>
+    <AssetStart xmlns="4873beb7-5857-4685-be1f-d57550cc96cc">2012-09-19T07:42:00+00:00</AssetStart>
+    <FriendlyTitle xmlns="4873beb7-5857-4685-be1f-d57550cc96cc" xsi:nil="true"/>
+    <MarketSpecific xmlns="4873beb7-5857-4685-be1f-d57550cc96cc">false</MarketSpecific>
+    <TPNamespace xmlns="4873beb7-5857-4685-be1f-d57550cc96cc" xsi:nil="true"/>
+    <PublishStatusLookup xmlns="4873beb7-5857-4685-be1f-d57550cc96cc">
+      <Value>1622610</Value>
+    </PublishStatusLookup>
+    <APAuthor xmlns="4873beb7-5857-4685-be1f-d57550cc96cc">
+      <UserInfo>
+        <DisplayName>REDMOND\v-aptall</DisplayName>
+        <AccountId>2566</AccountId>
+        <AccountType/>
+      </UserInfo>
+    </APAuthor>
+    <TPCommandLine xmlns="4873beb7-5857-4685-be1f-d57550cc96cc" xsi:nil="true"/>
+    <IntlLangReviewer xmlns="4873beb7-5857-4685-be1f-d57550cc96cc" xsi:nil="true"/>
+    <OpenTemplate xmlns="4873beb7-5857-4685-be1f-d57550cc96cc">true</OpenTemplate>
+    <CSXSubmissionDate xmlns="4873beb7-5857-4685-be1f-d57550cc96cc" xsi:nil="true"/>
+    <TaxCatchAll xmlns="4873beb7-5857-4685-be1f-d57550cc96cc"/>
+    <Manager xmlns="4873beb7-5857-4685-be1f-d57550cc96cc" xsi:nil="true"/>
+    <NumericId xmlns="4873beb7-5857-4685-be1f-d57550cc96cc" xsi:nil="true"/>
+    <ParentAssetId xmlns="4873beb7-5857-4685-be1f-d57550cc96cc" xsi:nil="true"/>
+    <OriginalSourceMarket xmlns="4873beb7-5857-4685-be1f-d57550cc96cc" xsi:nil="true"/>
+    <ApprovalStatus xmlns="4873beb7-5857-4685-be1f-d57550cc96cc">InProgress</ApprovalStatus>
+    <TPComponent xmlns="4873beb7-5857-4685-be1f-d57550cc96cc" xsi:nil="true"/>
+    <EditorialTags xmlns="4873beb7-5857-4685-be1f-d57550cc96cc" xsi:nil="true"/>
+    <TPExecutable xmlns="4873beb7-5857-4685-be1f-d57550cc96cc" xsi:nil="true"/>
+    <TPLaunchHelpLink xmlns="4873beb7-5857-4685-be1f-d57550cc96cc" xsi:nil="true"/>
+    <LocComments xmlns="4873beb7-5857-4685-be1f-d57550cc96cc" xsi:nil="true"/>
+    <LocRecommendedHandoff xmlns="4873beb7-5857-4685-be1f-d57550cc96cc" xsi:nil="true"/>
+    <SourceTitle xmlns="4873beb7-5857-4685-be1f-d57550cc96cc" xsi:nil="true"/>
+    <CSXUpdate xmlns="4873beb7-5857-4685-be1f-d57550cc96cc">false</CSXUpdate>
+    <IntlLocPriority xmlns="4873beb7-5857-4685-be1f-d57550cc96cc" xsi:nil="true"/>
+    <UAProjectedTotalWords xmlns="4873beb7-5857-4685-be1f-d57550cc96cc" xsi:nil="true"/>
+    <AssetType xmlns="4873beb7-5857-4685-be1f-d57550cc96cc">TP</AssetType>
+    <MachineTranslated xmlns="4873beb7-5857-4685-be1f-d57550cc96cc">false</MachineTranslated>
+    <OutputCachingOn xmlns="4873beb7-5857-4685-be1f-d57550cc96cc">false</OutputCachingOn>
+    <TemplateStatus xmlns="4873beb7-5857-4685-be1f-d57550cc96cc">Complete</TemplateStatus>
+    <IsSearchable xmlns="4873beb7-5857-4685-be1f-d57550cc96cc">true</IsSearchable>
+    <ContentItem xmlns="4873beb7-5857-4685-be1f-d57550cc96cc" xsi:nil="true"/>
+    <HandoffToMSDN xmlns="4873beb7-5857-4685-be1f-d57550cc96cc" xsi:nil="true"/>
+    <ShowIn xmlns="4873beb7-5857-4685-be1f-d57550cc96cc">Show everywhere</ShowIn>
+    <ThumbnailAssetId xmlns="4873beb7-5857-4685-be1f-d57550cc96cc" xsi:nil="true"/>
+    <UALocComments xmlns="4873beb7-5857-4685-be1f-d57550cc96cc" xsi:nil="true"/>
+    <UALocRecommendation xmlns="4873beb7-5857-4685-be1f-d57550cc96cc">Localize</UALocRecommendation>
+    <LastModifiedDateTime xmlns="4873beb7-5857-4685-be1f-d57550cc96cc" xsi:nil="true"/>
+    <LegacyData xmlns="4873beb7-5857-4685-be1f-d57550cc96cc" xsi:nil="true"/>
+    <LocManualTestRequired xmlns="4873beb7-5857-4685-be1f-d57550cc96cc">false</LocManualTestRequired>
+    <LocMarketGroupTiers2 xmlns="4873beb7-5857-4685-be1f-d57550cc96cc" xsi:nil="true"/>
+    <ClipArtFilename xmlns="4873beb7-5857-4685-be1f-d57550cc96cc" xsi:nil="true"/>
+    <TPApplication xmlns="4873beb7-5857-4685-be1f-d57550cc96cc" xsi:nil="true"/>
+    <CSXHash xmlns="4873beb7-5857-4685-be1f-d57550cc96cc" xsi:nil="true"/>
+    <DirectSourceMarket xmlns="4873beb7-5857-4685-be1f-d57550cc96cc" xsi:nil="true"/>
+    <PrimaryImageGen xmlns="4873beb7-5857-4685-be1f-d57550cc96cc">true</PrimaryImageGen>
+    <PlannedPubDate xmlns="4873beb7-5857-4685-be1f-d57550cc96cc" xsi:nil="true"/>
+    <CSXSubmissionMarket xmlns="4873beb7-5857-4685-be1f-d57550cc96cc" xsi:nil="true"/>
+    <Downloads xmlns="4873beb7-5857-4685-be1f-d57550cc96cc">0</Downloads>
+    <ArtSampleDocs xmlns="4873beb7-5857-4685-be1f-d57550cc96cc" xsi:nil="true"/>
+    <TrustLevel xmlns="4873beb7-5857-4685-be1f-d57550cc96cc">1 Microsoft Managed Content</TrustLevel>
+    <BlockPublish xmlns="4873beb7-5857-4685-be1f-d57550cc96cc">false</BlockPublish>
+    <TPLaunchHelpLinkType xmlns="4873beb7-5857-4685-be1f-d57550cc96cc">Template</TPLaunchHelpLinkType>
+    <LocalizationTagsTaxHTField0 xmlns="4873beb7-5857-4685-be1f-d57550cc96cc">
+      <Terms xmlns="http://schemas.microsoft.com/office/infopath/2007/PartnerControls"/>
+    </LocalizationTagsTaxHTField0>
+    <BusinessGroup xmlns="4873beb7-5857-4685-be1f-d57550cc96cc" xsi:nil="true"/>
+    <Providers xmlns="4873beb7-5857-4685-be1f-d57550cc96cc" xsi:nil="true"/>
+    <TemplateTemplateType xmlns="4873beb7-5857-4685-be1f-d57550cc96cc">Word Document Template</TemplateTemplateType>
+    <TimesCloned xmlns="4873beb7-5857-4685-be1f-d57550cc96cc" xsi:nil="true"/>
+    <TPAppVersion xmlns="4873beb7-5857-4685-be1f-d57550cc96cc" xsi:nil="true"/>
+    <VoteCount xmlns="4873beb7-5857-4685-be1f-d57550cc96cc" xsi:nil="true"/>
+    <AverageRating xmlns="4873beb7-5857-4685-be1f-d57550cc96cc" xsi:nil="true"/>
+    <FeatureTagsTaxHTField0 xmlns="4873beb7-5857-4685-be1f-d57550cc96cc">
+      <Terms xmlns="http://schemas.microsoft.com/office/infopath/2007/PartnerControls"/>
+    </FeatureTagsTaxHTField0>
+    <Provider xmlns="4873beb7-5857-4685-be1f-d57550cc96cc" xsi:nil="true"/>
+    <UACurrentWords xmlns="4873beb7-5857-4685-be1f-d57550cc96cc" xsi:nil="true"/>
+    <AssetId xmlns="4873beb7-5857-4685-be1f-d57550cc96cc">TP103457714</AssetId>
+    <TPClientViewer xmlns="4873beb7-5857-4685-be1f-d57550cc96cc" xsi:nil="true"/>
+    <DSATActionTaken xmlns="4873beb7-5857-4685-be1f-d57550cc96cc" xsi:nil="true"/>
+    <APEditor xmlns="4873beb7-5857-4685-be1f-d57550cc96cc">
+      <UserInfo>
+        <DisplayName/>
+        <AccountId xsi:nil="true"/>
+        <AccountType/>
+      </UserInfo>
+    </APEditor>
+    <TPInstallLocation xmlns="4873beb7-5857-4685-be1f-d57550cc96cc" xsi:nil="true"/>
+    <OOCacheId xmlns="4873beb7-5857-4685-be1f-d57550cc96cc" xsi:nil="true"/>
+    <IsDeleted xmlns="4873beb7-5857-4685-be1f-d57550cc96cc">false</IsDeleted>
+    <PublishTargets xmlns="4873beb7-5857-4685-be1f-d57550cc96cc">OfficeOnlineVNext</PublishTargets>
+    <ApprovalLog xmlns="4873beb7-5857-4685-be1f-d57550cc96cc" xsi:nil="true"/>
+    <BugNumber xmlns="4873beb7-5857-4685-be1f-d57550cc96cc" xsi:nil="true"/>
+    <CrawlForDependencies xmlns="4873beb7-5857-4685-be1f-d57550cc96cc">false</CrawlForDependencies>
+    <InternalTagsTaxHTField0 xmlns="4873beb7-5857-4685-be1f-d57550cc96cc">
+      <Terms xmlns="http://schemas.microsoft.com/office/infopath/2007/PartnerControls"/>
+    </InternalTagsTaxHTField0>
+    <LastHandOff xmlns="4873beb7-5857-4685-be1f-d57550cc96cc" xsi:nil="true"/>
+    <Milestone xmlns="4873beb7-5857-4685-be1f-d57550cc96cc" xsi:nil="true"/>
+    <OriginalRelease xmlns="4873beb7-5857-4685-be1f-d57550cc96cc">15</OriginalRelease>
+    <RecommendationsModifier xmlns="4873beb7-5857-4685-be1f-d57550cc96cc" xsi:nil="true"/>
+    <ScenarioTagsTaxHTField0 xmlns="4873beb7-5857-4685-be1f-d57550cc96cc">
+      <Terms xmlns="http://schemas.microsoft.com/office/infopath/2007/PartnerControls"/>
+    </ScenarioTagsTaxHTField0>
+    <UANotes xmlns="4873beb7-5857-4685-be1f-d57550cc96cc" xsi:nil="true"/>
+  </documentManagement>
+</p:properties>
 </file>
 
-<file path=customXml/itemProps3.xml><?xml version="1.0" encoding="utf-8"?>
+<file path=customXml/itemProps1.xml><?xml version="1.0" encoding="utf-8"?>
 <ds:datastoreItem xmlns:ds="http://schemas.openxmlformats.org/officeDocument/2006/customXml" ds:itemID="{9332E30D-EFB4-40E8-AB8F-C2E02C2E75EB}">
   <ds:schemaRefs>
     <ds:schemaRef ds:uri="http://schemas.microsoft.com/office/2006/metadata/contentType"/>
@@ -3972,4 +3963,22 @@
     <ds:schemaRef ds:uri="http://schemas.microsoft.com/internal/obd"/>
   </ds:schemaRefs>
 </ds:datastoreItem>
+</file>
+
+<file path=customXml/itemProps2.xml><?xml version="1.0" encoding="utf-8"?>
+<ds:datastoreItem xmlns:ds="http://schemas.openxmlformats.org/officeDocument/2006/customXml" ds:itemID="{499EA1EC-B023-4266-9865-E1EDA122A8C9}">
+  <ds:schemaRefs>
+    <ds:schemaRef ds:uri="http://schemas.microsoft.com/sharepoint/v3/contenttype/forms"/>
+  </ds:schemaRefs>
+</ds:datastoreItem>
+</file>
+
+<file path=customXml/itemProps3.xml><?xml version="1.0" encoding="utf-8"?>
+<ds:datastoreItem xmlns:ds="http://schemas.openxmlformats.org/officeDocument/2006/customXml" ds:itemID="{63671810-3EF7-4C8E-BCBA-248ABE2BAB39}">
+  <ds:schemaRefs>
+    <ds:schemaRef ds:uri="http://schemas.microsoft.com/office/2006/metadata/properties"/>
+    <ds:schemaRef ds:uri="http://schemas.microsoft.com/office/infopath/2007/PartnerControls"/>
+    <ds:schemaRef ds:uri="4873beb7-5857-4685-be1f-d57550cc96cc"/>
+  </ds:schemaRefs>
+</ds:datastoreItem>
 </file>
</xml_diff>